<commit_message>
Falta tabular a nota e passar para o DION.
</commit_message>
<xml_diff>
--- a/_._/OLD/2021-2/BCC/_Orientandos/GuilhermeBarth/GuilhermeBarth_Projeto_Aurelio.docx
+++ b/_._/OLD/2021-2/BCC/_Orientandos/GuilhermeBarth/GuilhermeBarth_Projeto_Aurelio.docx
@@ -713,7 +713,6 @@
         <w:t xml:space="preserve">o </w:t>
       </w:r>
       <w:r>
-        <w:lastRenderedPageBreak/>
         <w:t xml:space="preserve">Google </w:t>
       </w:r>
       <w:r>
@@ -762,6 +761,7 @@
         <w:t xml:space="preserve"> com os dados </w:t>
       </w:r>
       <w:r>
+        <w:lastRenderedPageBreak/>
         <w:t>e</w:t>
       </w:r>
       <w:r>
@@ -1386,11 +1386,7 @@
       </w:del>
       <w:ins w:id="40" w:author="Aurélio Faustino Hoppe" w:date="2021-12-18T07:31:00Z">
         <w:r>
-          <w:t xml:space="preserve">. </w:t>
-        </w:r>
-        <w:r>
-          <w:lastRenderedPageBreak/>
-          <w:t>Na</w:t>
+          <w:t>. Na</w:t>
         </w:r>
       </w:ins>
       <w:r>
@@ -1468,6 +1464,7 @@
         <w:rPr>
           <w:noProof/>
         </w:rPr>
+        <w:lastRenderedPageBreak/>
         <w:drawing>
           <wp:inline distT="0" distB="0" distL="0" distR="0" wp14:anchorId="0169EC68" wp14:editId="4C11FCA1">
             <wp:extent cx="3238500" cy="2069212"/>
@@ -1918,7 +1915,6 @@
         <w:pStyle w:val="TF-TEXTO"/>
       </w:pPr>
       <w:r>
-        <w:lastRenderedPageBreak/>
         <w:t xml:space="preserve">De acordo com Krause (2018), utilizando a técnica de grafos para a navegação e localização mostrou-se ser bem receptiva para a implementação utilizando </w:t>
       </w:r>
       <w:r>
@@ -1995,7 +1991,11 @@
         <w:t>erry P</w:t>
       </w:r>
       <w:r>
-        <w:t>I modelo 3B. Nesse Raspberry, foi adicionado um banco de dados para gravar as informações do GPS e necessitava de cadastrar os lugares em que o usuário frequentava, assim efetuando o deslocamento de um ponto ao outro. A comunicação do usuário com o Raspberry</w:t>
+        <w:t xml:space="preserve">I modelo 3B. Nesse Raspberry, foi </w:t>
+      </w:r>
+      <w:r>
+        <w:lastRenderedPageBreak/>
+        <w:t>adicionado um banco de dados para gravar as informações do GPS e necessitava de cadastrar os lugares em que o usuário frequentava, assim efetuando o deslocamento de um ponto ao outro. A comunicação do usuário com o Raspberry</w:t>
       </w:r>
       <w:r>
         <w:t xml:space="preserve"> durante o trajeto era em formato de áudio utilizando o Speech to Text e Text to Speech. Silva (2019) utilizou um HeadSet que se comunicava com o Raspberry, recebendo e enviando áudios.</w:t>
@@ -2470,11 +2470,7 @@
         <w:t xml:space="preserve">Reis </w:t>
       </w:r>
       <w:r>
-        <w:t xml:space="preserve">(2019), o sensor utilizado funciona com princípio de triangulação, que é uma metodologia empregada para medir distâncias de um objeto. Para funcionar dessa maneira, o sensor emite um feixe de LASER que é refletido e captado por uma lente fotossensível. Dessa forma, quando o objeto a ser </w:t>
-      </w:r>
-      <w:r>
-        <w:lastRenderedPageBreak/>
-        <w:t>mapeado está mais próximo ou mais distante, os feixes tocam em uma parte diferente da lente e pelo princípio da triangulação geométrica é estimada a posição do objeto.</w:t>
+        <w:t>(2019), o sensor utilizado funciona com princípio de triangulação, que é uma metodologia empregada para medir distâncias de um objeto. Para funcionar dessa maneira, o sensor emite um feixe de LASER que é refletido e captado por uma lente fotossensível. Dessa forma, quando o objeto a ser mapeado está mais próximo ou mais distante, os feixes tocam em uma parte diferente da lente e pelo princípio da triangulação geométrica é estimada a posição do objeto.</w:t>
       </w:r>
       <w:r>
         <w:t xml:space="preserve"> </w:t>
@@ -2521,6 +2517,7 @@
         <w:rPr>
           <w:noProof/>
         </w:rPr>
+        <w:lastRenderedPageBreak/>
         <w:drawing>
           <wp:inline distT="0" distB="0" distL="0" distR="0" wp14:anchorId="50A191FC" wp14:editId="7EB84353">
             <wp:extent cx="2430780" cy="2204638"/>
@@ -3306,14 +3303,27 @@
         <w:lastRenderedPageBreak/>
         <w:t xml:space="preserve">Quadro </w:t>
       </w:r>
-      <w:fldSimple w:instr=" SEQ Quadro \* ARABIC ">
-        <w:r>
-          <w:rPr>
-            <w:noProof/>
-          </w:rPr>
-          <w:t>1</w:t>
-        </w:r>
-      </w:fldSimple>
+      <w:r>
+        <w:fldChar w:fldCharType="begin"/>
+      </w:r>
+      <w:r>
+        <w:instrText xml:space="preserve"> SEQ Quadro \* ARABIC </w:instrText>
+      </w:r>
+      <w:r>
+        <w:fldChar w:fldCharType="separate"/>
+      </w:r>
+      <w:r>
+        <w:rPr>
+          <w:noProof/>
+        </w:rPr>
+        <w:t>1</w:t>
+      </w:r>
+      <w:r>
+        <w:rPr>
+          <w:noProof/>
+        </w:rPr>
+        <w:fldChar w:fldCharType="end"/>
+      </w:r>
       <w:bookmarkEnd w:id="86"/>
       <w:r>
         <w:t xml:space="preserve"> - </w:t>
@@ -4499,11 +4509,7 @@
         <w:t>B</w:t>
       </w:r>
       <w:r>
-        <w:t xml:space="preserve">eacon, </w:t>
-      </w:r>
-      <w:r>
-        <w:lastRenderedPageBreak/>
-        <w:t>deve ser efetuado totalmente de forma vocal, ou seja, todas as funcionalidades devem ser tomadas e recebidas em forma de áudio</w:t>
+        <w:t>eacon, deve ser efetuado totalmente de forma vocal, ou seja, todas as funcionalidades devem ser tomadas e recebidas em forma de áudio</w:t>
       </w:r>
       <w:r>
         <w:t>;</w:t>
@@ -4519,6 +4525,7 @@
         <w:ind w:left="993" w:hanging="284"/>
       </w:pPr>
       <w:r>
+        <w:lastRenderedPageBreak/>
         <w:t>i</w:t>
       </w:r>
       <w:r>
@@ -6468,7 +6475,6 @@
           <w:szCs w:val="18"/>
           <w:shd w:val="clear" w:color="auto" w:fill="FFFFFF"/>
         </w:rPr>
-        <w:lastRenderedPageBreak/>
         <w:t>KRAUSE, Djonathan. </w:t>
       </w:r>
       <w:r>
@@ -6547,6 +6553,7 @@
           <w:sz w:val="18"/>
           <w:szCs w:val="18"/>
         </w:rPr>
+        <w:lastRenderedPageBreak/>
         <w:t xml:space="preserve">MACIEL, A. O. </w:t>
       </w:r>
       <w:r>
@@ -9416,7 +9423,19 @@
               <w:rPr>
                 <w:sz w:val="20"/>
               </w:rPr>
-              <w:t>(      ) REPROVADO</w:t>
+              <w:t xml:space="preserve">(   </w:t>
+            </w:r>
+            <w:r>
+              <w:rPr>
+                <w:sz w:val="20"/>
+              </w:rPr>
+              <w:t>X</w:t>
+            </w:r>
+            <w:r>
+              <w:rPr>
+                <w:sz w:val="20"/>
+              </w:rPr>
+              <w:t xml:space="preserve">  ) REPROVADO</w:t>
             </w:r>
           </w:p>
         </w:tc>
@@ -9446,10 +9465,15 @@
       <w:footerReference w:type="default" r:id="rId22"/>
       <w:headerReference w:type="first" r:id="rId23"/>
       <w:pgSz w:w="11907" w:h="16840" w:code="9"/>
-      <w:pgMar w:top="1701" w:right="1134" w:bottom="1134" w:left="1701" w:header="720" w:footer="720" w:gutter="0"/>
+      <w:pgMar w:top="1134" w:right="1134" w:bottom="1134" w:left="1701" w:header="720" w:footer="720" w:gutter="0"/>
       <w:pgNumType w:start="1"/>
       <w:cols w:space="708"/>
       <w:docGrid w:linePitch="360"/>
+      <w:sectPrChange w:id="119" w:author="Dalton Solano dos Reis" w:date="2021-12-20T20:14:00Z">
+        <w:sectPr>
+          <w:pgMar w:top="1701" w:right="1134" w:bottom="1134" w:left="1701" w:header="720" w:footer="720" w:gutter="0"/>
+        </w:sectPr>
+      </w:sectPrChange>
     </w:sectPr>
   </w:body>
 </w:document>
@@ -11653,6 +11677,9 @@
 <w15:people xmlns:wpc="http://schemas.microsoft.com/office/word/2010/wordprocessingCanvas" xmlns:cx="http://schemas.microsoft.com/office/drawing/2014/chartex" xmlns:cx1="http://schemas.microsoft.com/office/drawing/2015/9/8/chartex" xmlns:cx2="http://schemas.microsoft.com/office/drawing/2015/10/21/chartex" xmlns:cx3="http://schemas.microsoft.com/office/drawing/2016/5/9/chartex" xmlns:cx4="http://schemas.microsoft.com/office/drawing/2016/5/10/chartex" xmlns:cx5="http://schemas.microsoft.com/office/drawing/2016/5/11/chartex" xmlns:cx6="http://schemas.microsoft.com/office/drawing/2016/5/12/chartex" xmlns:cx7="http://schemas.microsoft.com/office/drawing/2016/5/13/chartex" xmlns:cx8="http://schemas.microsoft.com/office/drawing/2016/5/14/chartex" xmlns:mc="http://schemas.openxmlformats.org/markup-compatibility/2006" xmlns:aink="http://schemas.microsoft.com/office/drawing/2016/ink" xmlns:am3d="http://schemas.microsoft.com/office/drawing/2017/model3d" xmlns:o="urn:schemas-microsoft-com:office:office" xmlns:r="http://schemas.openxmlformats.org/officeDocument/2006/relationships" xmlns:m="http://schemas.openxmlformats.org/officeDocument/2006/math" xmlns:v="urn:schemas-microsoft-com:vml" xmlns:wp14="http://schemas.microsoft.com/office/word/2010/wordprocessingDrawing" xmlns:wp="http://schemas.openxmlformats.org/drawingml/2006/wordprocessingDrawing" xmlns:w10="urn:schemas-microsoft-com:office:word" xmlns:w="http://schemas.openxmlformats.org/wordprocessingml/2006/main" xmlns:w14="http://schemas.microsoft.com/office/word/2010/wordml" xmlns:w15="http://schemas.microsoft.com/office/word/2012/wordml" xmlns:w16cex="http://schemas.microsoft.com/office/word/2018/wordml/cex" xmlns:w16cid="http://schemas.microsoft.com/office/word/2016/wordml/cid" xmlns:w16="http://schemas.microsoft.com/office/word/2018/wordml" xmlns:w16sdtdh="http://schemas.microsoft.com/office/word/2020/wordml/sdtdatahash" xmlns:w16se="http://schemas.microsoft.com/office/word/2015/wordml/symex" xmlns:wpg="http://schemas.microsoft.com/office/word/2010/wordprocessingGroup" xmlns:wpi="http://schemas.microsoft.com/office/word/2010/wordprocessingInk" xmlns:wne="http://schemas.microsoft.com/office/word/2006/wordml" xmlns:wps="http://schemas.microsoft.com/office/word/2010/wordprocessingShape" mc:Ignorable="w14 w15 w16se w16cid w16 w16cex w16sdtdh wp14">
   <w15:person w15:author="Aurélio Faustino Hoppe">
     <w15:presenceInfo w15:providerId="AD" w15:userId="S::aureliof@furb.br::7fa29875-e2ce-409a-8bd5-623e40e8899f"/>
+  </w15:person>
+  <w15:person w15:author="Dalton Solano dos Reis">
+    <w15:presenceInfo w15:providerId="AD" w15:userId="S::dalton@furb.br::6af4c44a-d9df-45de-a1b2-d9ee411f495f"/>
   </w15:person>
 </w15:people>
 </file>
@@ -14055,19 +14082,54 @@
 </file>
 
 <file path=customXml/item1.xml><?xml version="1.0" encoding="utf-8"?>
-<?mso-contentType ?>
-<FormTemplates xmlns="http://schemas.microsoft.com/sharepoint/v3/contenttype/forms">
-  <Display>DocumentLibraryForm</Display>
-  <Edit>DocumentLibraryForm</Edit>
-  <New>DocumentLibraryForm</New>
-</FormTemplates>
+<p:properties xmlns:p="http://schemas.microsoft.com/office/2006/metadata/properties" xmlns:xsi="http://www.w3.org/2001/XMLSchema-instance" xmlns:pc="http://schemas.microsoft.com/office/infopath/2007/PartnerControls">
+  <documentManagement>
+    <Has_Teacher_Only_SectionGroup xmlns="f8440490-6d1a-488a-8abf-48b89d0123a0" xsi:nil="true"/>
+    <NotebookType xmlns="f8440490-6d1a-488a-8abf-48b89d0123a0" xsi:nil="true"/>
+    <DefaultSectionNames xmlns="f8440490-6d1a-488a-8abf-48b89d0123a0" xsi:nil="true"/>
+    <Self_Registration_Enabled xmlns="f8440490-6d1a-488a-8abf-48b89d0123a0" xsi:nil="true"/>
+    <FolderType xmlns="f8440490-6d1a-488a-8abf-48b89d0123a0" xsi:nil="true"/>
+    <AppVersion xmlns="f8440490-6d1a-488a-8abf-48b89d0123a0" xsi:nil="true"/>
+    <TeamsChannelId xmlns="f8440490-6d1a-488a-8abf-48b89d0123a0" xsi:nil="true"/>
+    <IsNotebookLocked xmlns="f8440490-6d1a-488a-8abf-48b89d0123a0" xsi:nil="true"/>
+    <Students xmlns="f8440490-6d1a-488a-8abf-48b89d0123a0">
+      <UserInfo>
+        <DisplayName/>
+        <AccountId xsi:nil="true"/>
+        <AccountType/>
+      </UserInfo>
+    </Students>
+    <Templates xmlns="f8440490-6d1a-488a-8abf-48b89d0123a0" xsi:nil="true"/>
+    <CultureName xmlns="f8440490-6d1a-488a-8abf-48b89d0123a0" xsi:nil="true"/>
+    <Invited_Students xmlns="f8440490-6d1a-488a-8abf-48b89d0123a0" xsi:nil="true"/>
+    <Owner xmlns="f8440490-6d1a-488a-8abf-48b89d0123a0">
+      <UserInfo>
+        <DisplayName/>
+        <AccountId xsi:nil="true"/>
+        <AccountType/>
+      </UserInfo>
+    </Owner>
+    <Teachers xmlns="f8440490-6d1a-488a-8abf-48b89d0123a0">
+      <UserInfo>
+        <DisplayName/>
+        <AccountId xsi:nil="true"/>
+        <AccountType/>
+      </UserInfo>
+    </Teachers>
+    <Student_Groups xmlns="f8440490-6d1a-488a-8abf-48b89d0123a0">
+      <UserInfo>
+        <DisplayName/>
+        <AccountId xsi:nil="true"/>
+        <AccountType/>
+      </UserInfo>
+    </Student_Groups>
+    <Invited_Teachers xmlns="f8440490-6d1a-488a-8abf-48b89d0123a0" xsi:nil="true"/>
+    <Is_Collaboration_Space_Locked xmlns="f8440490-6d1a-488a-8abf-48b89d0123a0" xsi:nil="true"/>
+  </documentManagement>
+</p:properties>
 </file>
 
 <file path=customXml/item2.xml><?xml version="1.0" encoding="utf-8"?>
-<b:Sources xmlns:b="http://schemas.openxmlformats.org/officeDocument/2006/bibliography" xmlns="http://schemas.openxmlformats.org/officeDocument/2006/bibliography" SelectedStyle="" StyleName=""/>
-</file>
-
-<file path=customXml/item3.xml><?xml version="1.0" encoding="utf-8"?>
 <ct:contentTypeSchema xmlns:ct="http://schemas.microsoft.com/office/2006/metadata/contentType" xmlns:ma="http://schemas.microsoft.com/office/2006/metadata/properties/metaAttributes" ct:_="" ma:_="" ma:contentTypeName="Documento" ma:contentTypeID="0x010100F13453D0801D5E45B1745A09551F1C32" ma:contentTypeVersion="28" ma:contentTypeDescription="Crie um novo documento." ma:contentTypeScope="" ma:versionID="fa9ef3803bb4ef638f344296fd7d9170">
   <xsd:schema xmlns:xsd="http://www.w3.org/2001/XMLSchema" xmlns:xs="http://www.w3.org/2001/XMLSchema" xmlns:p="http://schemas.microsoft.com/office/2006/metadata/properties" xmlns:ns3="f8440490-6d1a-488a-8abf-48b89d0123a0" xmlns:ns4="22206413-f776-4b11-bcb2-0b935dc83731" targetNamespace="http://schemas.microsoft.com/office/2006/metadata/properties" ma:root="true" ma:fieldsID="5a7e583b53460e8ff4480ccd12c418cb" ns3:_="" ns4:_="">
     <xsd:import namespace="f8440490-6d1a-488a-8abf-48b89d0123a0"/>
@@ -14442,71 +14504,30 @@
 </ct:contentTypeSchema>
 </file>
 
+<file path=customXml/item3.xml><?xml version="1.0" encoding="utf-8"?>
+<b:Sources xmlns:b="http://schemas.openxmlformats.org/officeDocument/2006/bibliography" xmlns="http://schemas.openxmlformats.org/officeDocument/2006/bibliography" SelectedStyle="" StyleName=""/>
+</file>
+
 <file path=customXml/item4.xml><?xml version="1.0" encoding="utf-8"?>
-<p:properties xmlns:p="http://schemas.microsoft.com/office/2006/metadata/properties" xmlns:xsi="http://www.w3.org/2001/XMLSchema-instance" xmlns:pc="http://schemas.microsoft.com/office/infopath/2007/PartnerControls">
-  <documentManagement>
-    <Has_Teacher_Only_SectionGroup xmlns="f8440490-6d1a-488a-8abf-48b89d0123a0" xsi:nil="true"/>
-    <NotebookType xmlns="f8440490-6d1a-488a-8abf-48b89d0123a0" xsi:nil="true"/>
-    <DefaultSectionNames xmlns="f8440490-6d1a-488a-8abf-48b89d0123a0" xsi:nil="true"/>
-    <Self_Registration_Enabled xmlns="f8440490-6d1a-488a-8abf-48b89d0123a0" xsi:nil="true"/>
-    <FolderType xmlns="f8440490-6d1a-488a-8abf-48b89d0123a0" xsi:nil="true"/>
-    <AppVersion xmlns="f8440490-6d1a-488a-8abf-48b89d0123a0" xsi:nil="true"/>
-    <TeamsChannelId xmlns="f8440490-6d1a-488a-8abf-48b89d0123a0" xsi:nil="true"/>
-    <IsNotebookLocked xmlns="f8440490-6d1a-488a-8abf-48b89d0123a0" xsi:nil="true"/>
-    <Students xmlns="f8440490-6d1a-488a-8abf-48b89d0123a0">
-      <UserInfo>
-        <DisplayName/>
-        <AccountId xsi:nil="true"/>
-        <AccountType/>
-      </UserInfo>
-    </Students>
-    <Templates xmlns="f8440490-6d1a-488a-8abf-48b89d0123a0" xsi:nil="true"/>
-    <CultureName xmlns="f8440490-6d1a-488a-8abf-48b89d0123a0" xsi:nil="true"/>
-    <Invited_Students xmlns="f8440490-6d1a-488a-8abf-48b89d0123a0" xsi:nil="true"/>
-    <Owner xmlns="f8440490-6d1a-488a-8abf-48b89d0123a0">
-      <UserInfo>
-        <DisplayName/>
-        <AccountId xsi:nil="true"/>
-        <AccountType/>
-      </UserInfo>
-    </Owner>
-    <Teachers xmlns="f8440490-6d1a-488a-8abf-48b89d0123a0">
-      <UserInfo>
-        <DisplayName/>
-        <AccountId xsi:nil="true"/>
-        <AccountType/>
-      </UserInfo>
-    </Teachers>
-    <Student_Groups xmlns="f8440490-6d1a-488a-8abf-48b89d0123a0">
-      <UserInfo>
-        <DisplayName/>
-        <AccountId xsi:nil="true"/>
-        <AccountType/>
-      </UserInfo>
-    </Student_Groups>
-    <Invited_Teachers xmlns="f8440490-6d1a-488a-8abf-48b89d0123a0" xsi:nil="true"/>
-    <Is_Collaboration_Space_Locked xmlns="f8440490-6d1a-488a-8abf-48b89d0123a0" xsi:nil="true"/>
-  </documentManagement>
-</p:properties>
+<?mso-contentType ?>
+<FormTemplates xmlns="http://schemas.microsoft.com/sharepoint/v3/contenttype/forms">
+  <Display>DocumentLibraryForm</Display>
+  <Edit>DocumentLibraryForm</Edit>
+  <New>DocumentLibraryForm</New>
+</FormTemplates>
 </file>
 
 <file path=customXml/itemProps1.xml><?xml version="1.0" encoding="utf-8"?>
-<ds:datastoreItem xmlns:ds="http://schemas.openxmlformats.org/officeDocument/2006/customXml" ds:itemID="{7B1E6EB0-B3F5-485A-9397-E673FC4F5C49}">
+<ds:datastoreItem xmlns:ds="http://schemas.openxmlformats.org/officeDocument/2006/customXml" ds:itemID="{41853661-3F52-45C5-AABD-8FFE43AA909F}">
   <ds:schemaRefs>
-    <ds:schemaRef ds:uri="http://schemas.microsoft.com/sharepoint/v3/contenttype/forms"/>
+    <ds:schemaRef ds:uri="http://schemas.microsoft.com/office/2006/metadata/properties"/>
+    <ds:schemaRef ds:uri="http://schemas.microsoft.com/office/infopath/2007/PartnerControls"/>
+    <ds:schemaRef ds:uri="f8440490-6d1a-488a-8abf-48b89d0123a0"/>
   </ds:schemaRefs>
 </ds:datastoreItem>
 </file>
 
 <file path=customXml/itemProps2.xml><?xml version="1.0" encoding="utf-8"?>
-<ds:datastoreItem xmlns:ds="http://schemas.openxmlformats.org/officeDocument/2006/customXml" ds:itemID="{90E28FDA-35C6-4FCD-88ED-F93C837A14A5}">
-  <ds:schemaRefs>
-    <ds:schemaRef ds:uri="http://schemas.openxmlformats.org/officeDocument/2006/bibliography"/>
-  </ds:schemaRefs>
-</ds:datastoreItem>
-</file>
-
-<file path=customXml/itemProps3.xml><?xml version="1.0" encoding="utf-8"?>
 <ds:datastoreItem xmlns:ds="http://schemas.openxmlformats.org/officeDocument/2006/customXml" ds:itemID="{ECA86F05-1AFD-4D7D-A2B0-46D80603D700}">
   <ds:schemaRefs>
     <ds:schemaRef ds:uri="http://schemas.microsoft.com/office/2006/metadata/contentType"/>
@@ -14525,12 +14546,18 @@
 </ds:datastoreItem>
 </file>
 
+<file path=customXml/itemProps3.xml><?xml version="1.0" encoding="utf-8"?>
+<ds:datastoreItem xmlns:ds="http://schemas.openxmlformats.org/officeDocument/2006/customXml" ds:itemID="{90E28FDA-35C6-4FCD-88ED-F93C837A14A5}">
+  <ds:schemaRefs>
+    <ds:schemaRef ds:uri="http://schemas.openxmlformats.org/officeDocument/2006/bibliography"/>
+  </ds:schemaRefs>
+</ds:datastoreItem>
+</file>
+
 <file path=customXml/itemProps4.xml><?xml version="1.0" encoding="utf-8"?>
-<ds:datastoreItem xmlns:ds="http://schemas.openxmlformats.org/officeDocument/2006/customXml" ds:itemID="{41853661-3F52-45C5-AABD-8FFE43AA909F}">
+<ds:datastoreItem xmlns:ds="http://schemas.openxmlformats.org/officeDocument/2006/customXml" ds:itemID="{7B1E6EB0-B3F5-485A-9397-E673FC4F5C49}">
   <ds:schemaRefs>
-    <ds:schemaRef ds:uri="http://schemas.microsoft.com/office/2006/metadata/properties"/>
-    <ds:schemaRef ds:uri="http://schemas.microsoft.com/office/infopath/2007/PartnerControls"/>
-    <ds:schemaRef ds:uri="f8440490-6d1a-488a-8abf-48b89d0123a0"/>
+    <ds:schemaRef ds:uri="http://schemas.microsoft.com/sharepoint/v3/contenttype/forms"/>
   </ds:schemaRefs>
 </ds:datastoreItem>
 </file>
</xml_diff>